<commit_message>
start extracting methods from trial
</commit_message>
<xml_diff>
--- a/Python.Analysis/descriptive_statistics.docx
+++ b/Python.Analysis/descriptive_statistics.docx
@@ -23,14 +23,16 @@
         <w:tblLook w:firstColumn="1" w:firstRow="1" w:lastColumn="0" w:lastRow="0" w:noHBand="0" w:noVBand="1" w:val="04A0"/>
       </w:tblPr>
       <w:tblGrid>
-        <w:gridCol w:w="3120"/>
-        <w:gridCol w:w="3120"/>
-        <w:gridCol w:w="3120"/>
+        <w:gridCol w:w="1872"/>
+        <w:gridCol w:w="1872"/>
+        <w:gridCol w:w="1872"/>
+        <w:gridCol w:w="1872"/>
+        <w:gridCol w:w="1872"/>
       </w:tblGrid>
       <w:tr>
         <w:tc>
           <w:tcPr>
-            <w:tcW w:type="dxa" w:w="3120"/>
+            <w:tcW w:type="dxa" w:w="1872"/>
             <w:tcBorders>
               <w:top w:sz="12" w:val="single"/>
               <w:bottom w:sz="6" w:val="single"/>
@@ -51,7 +53,7 @@
         </w:tc>
         <w:tc>
           <w:tcPr>
-            <w:tcW w:type="dxa" w:w="3120"/>
+            <w:tcW w:type="dxa" w:w="1872"/>
             <w:tcBorders>
               <w:top w:sz="12" w:val="single"/>
               <w:bottom w:sz="6" w:val="single"/>
@@ -72,7 +74,7 @@
         </w:tc>
         <w:tc>
           <w:tcPr>
-            <w:tcW w:type="dxa" w:w="3120"/>
+            <w:tcW w:type="dxa" w:w="1872"/>
             <w:tcBorders>
               <w:top w:sz="12" w:val="single"/>
               <w:bottom w:sz="6" w:val="single"/>
@@ -91,11 +93,13 @@
             </w:r>
           </w:p>
         </w:tc>
-      </w:tr>
-      <w:tr>
         <w:tc>
           <w:tcPr>
-            <w:tcW w:type="dxa" w:w="3120"/>
+            <w:tcW w:type="dxa" w:w="1872"/>
+            <w:tcBorders>
+              <w:top w:sz="12" w:val="single"/>
+              <w:bottom w:sz="6" w:val="single"/>
+            </w:tcBorders>
           </w:tcPr>
           <w:p>
             <w:pPr>
@@ -106,13 +110,53 @@
                 <w:rFonts w:ascii="Calibri" w:hAnsi="Calibri"/>
                 <w:sz w:val="22"/>
               </w:rPr>
-              <w:t>Number of touches</w:t>
+              <w:t>Min</w:t>
             </w:r>
           </w:p>
         </w:tc>
         <w:tc>
           <w:tcPr>
-            <w:tcW w:type="dxa" w:w="3120"/>
+            <w:tcW w:type="dxa" w:w="1872"/>
+            <w:tcBorders>
+              <w:top w:sz="12" w:val="single"/>
+              <w:bottom w:sz="6" w:val="single"/>
+            </w:tcBorders>
+          </w:tcPr>
+          <w:p>
+            <w:pPr>
+              <w:jc w:val="center"/>
+            </w:pPr>
+            <w:r>
+              <w:rPr>
+                <w:rFonts w:ascii="Calibri" w:hAnsi="Calibri"/>
+                <w:sz w:val="22"/>
+              </w:rPr>
+              <w:t>Max</w:t>
+            </w:r>
+          </w:p>
+        </w:tc>
+      </w:tr>
+      <w:tr>
+        <w:tc>
+          <w:tcPr>
+            <w:tcW w:type="dxa" w:w="1872"/>
+          </w:tcPr>
+          <w:p>
+            <w:pPr>
+              <w:jc w:val="center"/>
+            </w:pPr>
+            <w:r>
+              <w:rPr>
+                <w:rFonts w:ascii="Calibri" w:hAnsi="Calibri"/>
+                <w:sz w:val="22"/>
+              </w:rPr>
+              <w:t>Number of touches [N]</w:t>
+            </w:r>
+          </w:p>
+        </w:tc>
+        <w:tc>
+          <w:tcPr>
+            <w:tcW w:type="dxa" w:w="1872"/>
           </w:tcPr>
           <w:p>
             <w:pPr>
@@ -129,7 +173,7 @@
         </w:tc>
         <w:tc>
           <w:tcPr>
-            <w:tcW w:type="dxa" w:w="3120"/>
+            <w:tcW w:type="dxa" w:w="1872"/>
           </w:tcPr>
           <w:p>
             <w:pPr>
@@ -144,11 +188,9 @@
             </w:r>
           </w:p>
         </w:tc>
-      </w:tr>
-      <w:tr>
         <w:tc>
           <w:tcPr>
-            <w:tcW w:type="dxa" w:w="3120"/>
+            <w:tcW w:type="dxa" w:w="1872"/>
           </w:tcPr>
           <w:p>
             <w:pPr>
@@ -159,13 +201,49 @@
                 <w:rFonts w:ascii="Calibri" w:hAnsi="Calibri"/>
                 <w:sz w:val="22"/>
               </w:rPr>
-              <w:t>Duration</w:t>
+              <w:t>2.00</w:t>
             </w:r>
           </w:p>
         </w:tc>
         <w:tc>
           <w:tcPr>
-            <w:tcW w:type="dxa" w:w="3120"/>
+            <w:tcW w:type="dxa" w:w="1872"/>
+          </w:tcPr>
+          <w:p>
+            <w:pPr>
+              <w:jc w:val="center"/>
+            </w:pPr>
+            <w:r>
+              <w:rPr>
+                <w:rFonts w:ascii="Calibri" w:hAnsi="Calibri"/>
+                <w:sz w:val="22"/>
+              </w:rPr>
+              <w:t>19.00</w:t>
+            </w:r>
+          </w:p>
+        </w:tc>
+      </w:tr>
+      <w:tr>
+        <w:tc>
+          <w:tcPr>
+            <w:tcW w:type="dxa" w:w="1872"/>
+          </w:tcPr>
+          <w:p>
+            <w:pPr>
+              <w:jc w:val="center"/>
+            </w:pPr>
+            <w:r>
+              <w:rPr>
+                <w:rFonts w:ascii="Calibri" w:hAnsi="Calibri"/>
+                <w:sz w:val="22"/>
+              </w:rPr>
+              <w:t>Duration [s]</w:t>
+            </w:r>
+          </w:p>
+        </w:tc>
+        <w:tc>
+          <w:tcPr>
+            <w:tcW w:type="dxa" w:w="1872"/>
           </w:tcPr>
           <w:p>
             <w:pPr>
@@ -182,7 +260,7 @@
         </w:tc>
         <w:tc>
           <w:tcPr>
-            <w:tcW w:type="dxa" w:w="3120"/>
+            <w:tcW w:type="dxa" w:w="1872"/>
           </w:tcPr>
           <w:p>
             <w:pPr>
@@ -197,11 +275,9 @@
             </w:r>
           </w:p>
         </w:tc>
-      </w:tr>
-      <w:tr>
         <w:tc>
           <w:tcPr>
-            <w:tcW w:type="dxa" w:w="3120"/>
+            <w:tcW w:type="dxa" w:w="1872"/>
           </w:tcPr>
           <w:p>
             <w:pPr>
@@ -212,13 +288,49 @@
                 <w:rFonts w:ascii="Calibri" w:hAnsi="Calibri"/>
                 <w:sz w:val="22"/>
               </w:rPr>
-              <w:t>Distance between last touch and pass</w:t>
+              <w:t>0.50</w:t>
             </w:r>
           </w:p>
         </w:tc>
         <w:tc>
           <w:tcPr>
-            <w:tcW w:type="dxa" w:w="3120"/>
+            <w:tcW w:type="dxa" w:w="1872"/>
+          </w:tcPr>
+          <w:p>
+            <w:pPr>
+              <w:jc w:val="center"/>
+            </w:pPr>
+            <w:r>
+              <w:rPr>
+                <w:rFonts w:ascii="Calibri" w:hAnsi="Calibri"/>
+                <w:sz w:val="22"/>
+              </w:rPr>
+              <w:t>16.20</w:t>
+            </w:r>
+          </w:p>
+        </w:tc>
+      </w:tr>
+      <w:tr>
+        <w:tc>
+          <w:tcPr>
+            <w:tcW w:type="dxa" w:w="1872"/>
+          </w:tcPr>
+          <w:p>
+            <w:pPr>
+              <w:jc w:val="center"/>
+            </w:pPr>
+            <w:r>
+              <w:rPr>
+                <w:rFonts w:ascii="Calibri" w:hAnsi="Calibri"/>
+                <w:sz w:val="22"/>
+              </w:rPr>
+              <w:t>Distance between last touch and pass [m]</w:t>
+            </w:r>
+          </w:p>
+        </w:tc>
+        <w:tc>
+          <w:tcPr>
+            <w:tcW w:type="dxa" w:w="1872"/>
           </w:tcPr>
           <w:p>
             <w:pPr>
@@ -235,7 +347,7 @@
         </w:tc>
         <w:tc>
           <w:tcPr>
-            <w:tcW w:type="dxa" w:w="3120"/>
+            <w:tcW w:type="dxa" w:w="1872"/>
           </w:tcPr>
           <w:p>
             <w:pPr>
@@ -250,11 +362,9 @@
             </w:r>
           </w:p>
         </w:tc>
-      </w:tr>
-      <w:tr>
         <w:tc>
           <w:tcPr>
-            <w:tcW w:type="dxa" w:w="3120"/>
+            <w:tcW w:type="dxa" w:w="1872"/>
           </w:tcPr>
           <w:p>
             <w:pPr>
@@ -265,13 +375,49 @@
                 <w:rFonts w:ascii="Calibri" w:hAnsi="Calibri"/>
                 <w:sz w:val="22"/>
               </w:rPr>
-              <w:t>Time between last change of direction and pass</w:t>
+              <w:t>0.00</w:t>
             </w:r>
           </w:p>
         </w:tc>
         <w:tc>
           <w:tcPr>
-            <w:tcW w:type="dxa" w:w="3120"/>
+            <w:tcW w:type="dxa" w:w="1872"/>
+          </w:tcPr>
+          <w:p>
+            <w:pPr>
+              <w:jc w:val="center"/>
+            </w:pPr>
+            <w:r>
+              <w:rPr>
+                <w:rFonts w:ascii="Calibri" w:hAnsi="Calibri"/>
+                <w:sz w:val="22"/>
+              </w:rPr>
+              <w:t>7.25</w:t>
+            </w:r>
+          </w:p>
+        </w:tc>
+      </w:tr>
+      <w:tr>
+        <w:tc>
+          <w:tcPr>
+            <w:tcW w:type="dxa" w:w="1872"/>
+          </w:tcPr>
+          <w:p>
+            <w:pPr>
+              <w:jc w:val="center"/>
+            </w:pPr>
+            <w:r>
+              <w:rPr>
+                <w:rFonts w:ascii="Calibri" w:hAnsi="Calibri"/>
+                <w:sz w:val="22"/>
+              </w:rPr>
+              <w:t>Time between last change of direction and pass [s]</w:t>
+            </w:r>
+          </w:p>
+        </w:tc>
+        <w:tc>
+          <w:tcPr>
+            <w:tcW w:type="dxa" w:w="1872"/>
           </w:tcPr>
           <w:p>
             <w:pPr>
@@ -288,7 +434,7 @@
         </w:tc>
         <w:tc>
           <w:tcPr>
-            <w:tcW w:type="dxa" w:w="3120"/>
+            <w:tcW w:type="dxa" w:w="1872"/>
           </w:tcPr>
           <w:p>
             <w:pPr>
@@ -303,11 +449,45 @@
             </w:r>
           </w:p>
         </w:tc>
+        <w:tc>
+          <w:tcPr>
+            <w:tcW w:type="dxa" w:w="1872"/>
+          </w:tcPr>
+          <w:p>
+            <w:pPr>
+              <w:jc w:val="center"/>
+            </w:pPr>
+            <w:r>
+              <w:rPr>
+                <w:rFonts w:ascii="Calibri" w:hAnsi="Calibri"/>
+                <w:sz w:val="22"/>
+              </w:rPr>
+              <w:t>0.30</w:t>
+            </w:r>
+          </w:p>
+        </w:tc>
+        <w:tc>
+          <w:tcPr>
+            <w:tcW w:type="dxa" w:w="1872"/>
+          </w:tcPr>
+          <w:p>
+            <w:pPr>
+              <w:jc w:val="center"/>
+            </w:pPr>
+            <w:r>
+              <w:rPr>
+                <w:rFonts w:ascii="Calibri" w:hAnsi="Calibri"/>
+                <w:sz w:val="22"/>
+              </w:rPr>
+              <w:t>4.30</w:t>
+            </w:r>
+          </w:p>
+        </w:tc>
       </w:tr>
       <w:tr>
         <w:tc>
           <w:tcPr>
-            <w:tcW w:type="dxa" w:w="3120"/>
+            <w:tcW w:type="dxa" w:w="1872"/>
             <w:tcBorders>
               <w:bottom w:sz="12" w:val="single"/>
             </w:tcBorders>
@@ -321,13 +501,13 @@
                 <w:rFonts w:ascii="Calibri" w:hAnsi="Calibri"/>
                 <w:sz w:val="22"/>
               </w:rPr>
-              <w:t>Number of lateral changes of direction</w:t>
+              <w:t>Number of lateral changes of direction [N]</w:t>
             </w:r>
           </w:p>
         </w:tc>
         <w:tc>
           <w:tcPr>
-            <w:tcW w:type="dxa" w:w="3120"/>
+            <w:tcW w:type="dxa" w:w="1872"/>
             <w:tcBorders>
               <w:bottom w:sz="12" w:val="single"/>
             </w:tcBorders>
@@ -347,7 +527,7 @@
         </w:tc>
         <w:tc>
           <w:tcPr>
-            <w:tcW w:type="dxa" w:w="3120"/>
+            <w:tcW w:type="dxa" w:w="1872"/>
             <w:tcBorders>
               <w:bottom w:sz="12" w:val="single"/>
             </w:tcBorders>
@@ -362,6 +542,46 @@
                 <w:sz w:val="22"/>
               </w:rPr>
               <w:t>1.49</w:t>
+            </w:r>
+          </w:p>
+        </w:tc>
+        <w:tc>
+          <w:tcPr>
+            <w:tcW w:type="dxa" w:w="1872"/>
+            <w:tcBorders>
+              <w:bottom w:sz="12" w:val="single"/>
+            </w:tcBorders>
+          </w:tcPr>
+          <w:p>
+            <w:pPr>
+              <w:jc w:val="center"/>
+            </w:pPr>
+            <w:r>
+              <w:rPr>
+                <w:rFonts w:ascii="Calibri" w:hAnsi="Calibri"/>
+                <w:sz w:val="22"/>
+              </w:rPr>
+              <w:t>0.00</w:t>
+            </w:r>
+          </w:p>
+        </w:tc>
+        <w:tc>
+          <w:tcPr>
+            <w:tcW w:type="dxa" w:w="1872"/>
+            <w:tcBorders>
+              <w:bottom w:sz="12" w:val="single"/>
+            </w:tcBorders>
+          </w:tcPr>
+          <w:p>
+            <w:pPr>
+              <w:jc w:val="center"/>
+            </w:pPr>
+            <w:r>
+              <w:rPr>
+                <w:rFonts w:ascii="Calibri" w:hAnsi="Calibri"/>
+                <w:sz w:val="22"/>
+              </w:rPr>
+              <w:t>10.00</w:t>
             </w:r>
           </w:p>
         </w:tc>

</xml_diff>

<commit_message>
refactor dependent variables into services
</commit_message>
<xml_diff>
--- a/Python.Analysis/descriptive_statistics.docx
+++ b/Python.Analysis/descriptive_statistics.docx
@@ -341,7 +341,7 @@
                 <w:rFonts w:ascii="Calibri" w:hAnsi="Calibri"/>
                 <w:sz w:val="22"/>
               </w:rPr>
-              <w:t>1.29</w:t>
+              <w:t>1.56</w:t>
             </w:r>
           </w:p>
         </w:tc>
@@ -358,7 +358,7 @@
                 <w:rFonts w:ascii="Calibri" w:hAnsi="Calibri"/>
                 <w:sz w:val="22"/>
               </w:rPr>
-              <w:t>0.70</w:t>
+              <w:t>0.65</w:t>
             </w:r>
           </w:p>
         </w:tc>
@@ -392,7 +392,7 @@
                 <w:rFonts w:ascii="Calibri" w:hAnsi="Calibri"/>
                 <w:sz w:val="22"/>
               </w:rPr>
-              <w:t>7.25</w:t>
+              <w:t>5.45</w:t>
             </w:r>
           </w:p>
         </w:tc>

</xml_diff>